<commit_message>
Added increment 2 - working
</commit_message>
<xml_diff>
--- a/Increments/Test Document.docx
+++ b/Increments/Test Document.docx
@@ -149,8 +149,144 @@
           <w:szCs w:val="24"/>
         </w:rPr>
       </w:pPr>
+    </w:p>
+    <w:p>
+      <w:pPr>
+        <w:rPr>
+          <w:bCs/>
+          <w:sz w:val="24"/>
+          <w:szCs w:val="24"/>
+        </w:rPr>
+      </w:pPr>
+    </w:p>
+    <w:p>
+      <w:pPr>
+        <w:rPr>
+          <w:bCs/>
+          <w:sz w:val="24"/>
+          <w:szCs w:val="24"/>
+        </w:rPr>
+      </w:pPr>
+    </w:p>
+    <w:p>
+      <w:pPr>
+        <w:rPr>
+          <w:b/>
+          <w:sz w:val="44"/>
+          <w:szCs w:val="44"/>
+          <w:u w:val="single"/>
+        </w:rPr>
+      </w:pPr>
+      <w:r>
+        <w:rPr>
+          <w:b/>
+          <w:sz w:val="44"/>
+          <w:szCs w:val="44"/>
+          <w:u w:val="single"/>
+        </w:rPr>
+        <w:lastRenderedPageBreak/>
+        <w:t>Increment 2</w:t>
+      </w:r>
+    </w:p>
+    <w:p>
+      <w:pPr>
+        <w:rPr>
+          <w:b/>
+          <w:sz w:val="44"/>
+          <w:szCs w:val="44"/>
+          <w:u w:val="single"/>
+        </w:rPr>
+      </w:pPr>
+      <w:r>
+        <w:rPr>
+          <w:noProof/>
+        </w:rPr>
+        <w:drawing>
+          <wp:inline distT="0" distB="0" distL="0" distR="0" wp14:anchorId="7D058FDA" wp14:editId="0188387E">
+            <wp:extent cx="5201728" cy="2779317"/>
+            <wp:effectExtent l="0" t="0" r="0" b="2540"/>
+            <wp:docPr id="4" name="Picture 4"/>
+            <wp:cNvGraphicFramePr>
+              <a:graphicFrameLocks xmlns:a="http://schemas.openxmlformats.org/drawingml/2006/main" noChangeAspect="1"/>
+            </wp:cNvGraphicFramePr>
+            <a:graphic xmlns:a="http://schemas.openxmlformats.org/drawingml/2006/main">
+              <a:graphicData uri="http://schemas.openxmlformats.org/drawingml/2006/picture">
+                <pic:pic xmlns:pic="http://schemas.openxmlformats.org/drawingml/2006/picture">
+                  <pic:nvPicPr>
+                    <pic:cNvPr id="1" name=""/>
+                    <pic:cNvPicPr/>
+                  </pic:nvPicPr>
+                  <pic:blipFill>
+                    <a:blip r:embed="rId6"/>
+                    <a:stretch>
+                      <a:fillRect/>
+                    </a:stretch>
+                  </pic:blipFill>
+                  <pic:spPr>
+                    <a:xfrm>
+                      <a:off x="0" y="0"/>
+                      <a:ext cx="5233671" cy="2796384"/>
+                    </a:xfrm>
+                    <a:prstGeom prst="rect">
+                      <a:avLst/>
+                    </a:prstGeom>
+                  </pic:spPr>
+                </pic:pic>
+              </a:graphicData>
+            </a:graphic>
+          </wp:inline>
+        </w:drawing>
+      </w:r>
       <w:bookmarkStart w:id="0" w:name="_GoBack"/>
       <w:bookmarkEnd w:id="0"/>
+    </w:p>
+    <w:p>
+      <w:pPr>
+        <w:rPr>
+          <w:sz w:val="44"/>
+          <w:szCs w:val="44"/>
+        </w:rPr>
+      </w:pPr>
+      <w:r>
+        <w:rPr>
+          <w:noProof/>
+        </w:rPr>
+        <w:drawing>
+          <wp:inline distT="0" distB="0" distL="0" distR="0" wp14:anchorId="2D0FCE61" wp14:editId="76B2FCFD">
+            <wp:extent cx="8863330" cy="2240280"/>
+            <wp:effectExtent l="0" t="0" r="0" b="7620"/>
+            <wp:docPr id="3" name="Picture 3"/>
+            <wp:cNvGraphicFramePr>
+              <a:graphicFrameLocks xmlns:a="http://schemas.openxmlformats.org/drawingml/2006/main" noChangeAspect="1"/>
+            </wp:cNvGraphicFramePr>
+            <a:graphic xmlns:a="http://schemas.openxmlformats.org/drawingml/2006/main">
+              <a:graphicData uri="http://schemas.openxmlformats.org/drawingml/2006/picture">
+                <pic:pic xmlns:pic="http://schemas.openxmlformats.org/drawingml/2006/picture">
+                  <pic:nvPicPr>
+                    <pic:cNvPr id="1" name=""/>
+                    <pic:cNvPicPr/>
+                  </pic:nvPicPr>
+                  <pic:blipFill>
+                    <a:blip r:embed="rId7"/>
+                    <a:stretch>
+                      <a:fillRect/>
+                    </a:stretch>
+                  </pic:blipFill>
+                  <pic:spPr>
+                    <a:xfrm>
+                      <a:off x="0" y="0"/>
+                      <a:ext cx="8863330" cy="2240280"/>
+                    </a:xfrm>
+                    <a:prstGeom prst="rect">
+                      <a:avLst/>
+                    </a:prstGeom>
+                  </pic:spPr>
+                </pic:pic>
+              </a:graphicData>
+            </a:graphic>
+          </wp:inline>
+        </w:drawing>
+      </w:r>
     </w:p>
     <w:sectPr>
       <w:pgSz w:w="16838" w:h="11906" w:orient="landscape"/>
@@ -285,6 +421,7 @@
     <w:lsdException w:name="HTML Sample" w:semiHidden="1" w:unhideWhenUsed="1"/>
     <w:lsdException w:name="HTML Typewriter" w:semiHidden="1" w:unhideWhenUsed="1"/>
     <w:lsdException w:name="HTML Variable" w:semiHidden="1" w:unhideWhenUsed="1"/>
+    <w:lsdException w:name="Normal Table" w:semiHidden="1" w:unhideWhenUsed="1"/>
     <w:lsdException w:name="annotation subject" w:semiHidden="1" w:unhideWhenUsed="1"/>
     <w:lsdException w:name="No List" w:semiHidden="1" w:unhideWhenUsed="1"/>
     <w:lsdException w:name="Outline List 1" w:semiHidden="1" w:unhideWhenUsed="1"/>
@@ -331,8 +468,10 @@
     <w:lsdException w:name="Table Subtle 2" w:semiHidden="1" w:unhideWhenUsed="1"/>
     <w:lsdException w:name="Table Web 1" w:semiHidden="1" w:unhideWhenUsed="1"/>
     <w:lsdException w:name="Table Web 2" w:semiHidden="1" w:unhideWhenUsed="1"/>
+    <w:lsdException w:name="Table Web 3" w:semiHidden="1" w:unhideWhenUsed="1"/>
     <w:lsdException w:name="Balloon Text" w:semiHidden="1" w:unhideWhenUsed="1"/>
     <w:lsdException w:name="Table Grid" w:uiPriority="39"/>
+    <w:lsdException w:name="Table Theme" w:semiHidden="1" w:unhideWhenUsed="1"/>
     <w:lsdException w:name="Placeholder Text" w:semiHidden="1"/>
     <w:lsdException w:name="No Spacing" w:uiPriority="1" w:qFormat="1"/>
     <w:lsdException w:name="Light Shading" w:uiPriority="60"/>

</xml_diff>

<commit_message>
Increment 3 done - addReview() is working
</commit_message>
<xml_diff>
--- a/Increments/Test Document.docx
+++ b/Increments/Test Document.docx
@@ -237,8 +237,6 @@
           </wp:inline>
         </w:drawing>
       </w:r>
-      <w:bookmarkStart w:id="0" w:name="_GoBack"/>
-      <w:bookmarkEnd w:id="0"/>
     </w:p>
     <w:p>
       <w:pPr>
@@ -276,6 +274,126 @@
                     <a:xfrm>
                       <a:off x="0" y="0"/>
                       <a:ext cx="8863330" cy="2240280"/>
+                    </a:xfrm>
+                    <a:prstGeom prst="rect">
+                      <a:avLst/>
+                    </a:prstGeom>
+                  </pic:spPr>
+                </pic:pic>
+              </a:graphicData>
+            </a:graphic>
+          </wp:inline>
+        </w:drawing>
+      </w:r>
+    </w:p>
+    <w:p>
+      <w:pPr>
+        <w:rPr>
+          <w:b/>
+          <w:bCs/>
+          <w:sz w:val="44"/>
+          <w:szCs w:val="44"/>
+          <w:u w:val="single"/>
+        </w:rPr>
+      </w:pPr>
+      <w:r>
+        <w:rPr>
+          <w:b/>
+          <w:bCs/>
+          <w:sz w:val="44"/>
+          <w:szCs w:val="44"/>
+          <w:u w:val="single"/>
+        </w:rPr>
+        <w:lastRenderedPageBreak/>
+        <w:t>Increment 3</w:t>
+      </w:r>
+    </w:p>
+    <w:p>
+      <w:pPr>
+        <w:rPr>
+          <w:sz w:val="44"/>
+          <w:szCs w:val="44"/>
+        </w:rPr>
+      </w:pPr>
+      <w:r>
+        <w:rPr>
+          <w:noProof/>
+        </w:rPr>
+        <w:drawing>
+          <wp:inline distT="0" distB="0" distL="0" distR="0" wp14:anchorId="7D4BF61D" wp14:editId="3DFBFD7F">
+            <wp:extent cx="2665562" cy="2365095"/>
+            <wp:effectExtent l="0" t="0" r="1905" b="0"/>
+            <wp:docPr id="5" name="Picture 5"/>
+            <wp:cNvGraphicFramePr>
+              <a:graphicFrameLocks xmlns:a="http://schemas.openxmlformats.org/drawingml/2006/main" noChangeAspect="1"/>
+            </wp:cNvGraphicFramePr>
+            <a:graphic xmlns:a="http://schemas.openxmlformats.org/drawingml/2006/main">
+              <a:graphicData uri="http://schemas.openxmlformats.org/drawingml/2006/picture">
+                <pic:pic xmlns:pic="http://schemas.openxmlformats.org/drawingml/2006/picture">
+                  <pic:nvPicPr>
+                    <pic:cNvPr id="1" name=""/>
+                    <pic:cNvPicPr/>
+                  </pic:nvPicPr>
+                  <pic:blipFill>
+                    <a:blip r:embed="rId8"/>
+                    <a:stretch>
+                      <a:fillRect/>
+                    </a:stretch>
+                  </pic:blipFill>
+                  <pic:spPr>
+                    <a:xfrm>
+                      <a:off x="0" y="0"/>
+                      <a:ext cx="2702854" cy="2398183"/>
+                    </a:xfrm>
+                    <a:prstGeom prst="rect">
+                      <a:avLst/>
+                    </a:prstGeom>
+                  </pic:spPr>
+                </pic:pic>
+              </a:graphicData>
+            </a:graphic>
+          </wp:inline>
+        </w:drawing>
+      </w:r>
+      <w:bookmarkStart w:id="0" w:name="_GoBack"/>
+      <w:bookmarkEnd w:id="0"/>
+    </w:p>
+    <w:p>
+      <w:pPr>
+        <w:rPr>
+          <w:sz w:val="44"/>
+          <w:szCs w:val="44"/>
+        </w:rPr>
+      </w:pPr>
+      <w:r>
+        <w:rPr>
+          <w:noProof/>
+        </w:rPr>
+        <w:drawing>
+          <wp:inline distT="0" distB="0" distL="0" distR="0" wp14:anchorId="730CBA13" wp14:editId="7A15D1C5">
+            <wp:extent cx="8863330" cy="2726690"/>
+            <wp:effectExtent l="0" t="0" r="0" b="0"/>
+            <wp:docPr id="6" name="Picture 6"/>
+            <wp:cNvGraphicFramePr>
+              <a:graphicFrameLocks xmlns:a="http://schemas.openxmlformats.org/drawingml/2006/main" noChangeAspect="1"/>
+            </wp:cNvGraphicFramePr>
+            <a:graphic xmlns:a="http://schemas.openxmlformats.org/drawingml/2006/main">
+              <a:graphicData uri="http://schemas.openxmlformats.org/drawingml/2006/picture">
+                <pic:pic xmlns:pic="http://schemas.openxmlformats.org/drawingml/2006/picture">
+                  <pic:nvPicPr>
+                    <pic:cNvPr id="1" name=""/>
+                    <pic:cNvPicPr/>
+                  </pic:nvPicPr>
+                  <pic:blipFill>
+                    <a:blip r:embed="rId9"/>
+                    <a:stretch>
+                      <a:fillRect/>
+                    </a:stretch>
+                  </pic:blipFill>
+                  <pic:spPr>
+                    <a:xfrm>
+                      <a:off x="0" y="0"/>
+                      <a:ext cx="8863330" cy="2726690"/>
                     </a:xfrm>
                     <a:prstGeom prst="rect">
                       <a:avLst/>

</xml_diff>

<commit_message>
listLocationRestaurantDataInNameOrder() - increment 4 fixed
</commit_message>
<xml_diff>
--- a/Increments/Test Document.docx
+++ b/Increments/Test Document.docx
@@ -311,8 +311,11 @@
     <w:p>
       <w:pPr>
         <w:rPr>
-          <w:sz w:val="44"/>
-          <w:szCs w:val="44"/>
+          <w:b/>
+          <w:bCs/>
+          <w:sz w:val="44"/>
+          <w:szCs w:val="44"/>
+          <w:u w:val="single"/>
         </w:rPr>
       </w:pPr>
       <w:r>
@@ -320,9 +323,9 @@
           <w:noProof/>
         </w:rPr>
         <w:drawing>
-          <wp:inline distT="0" distB="0" distL="0" distR="0" wp14:anchorId="7D4BF61D" wp14:editId="18401561">
-            <wp:extent cx="5676900" cy="5036988"/>
-            <wp:effectExtent l="0" t="0" r="0" b="0"/>
+          <wp:inline distT="0" distB="0" distL="0" distR="0" wp14:anchorId="5877FC0E" wp14:editId="0E0D866C">
+            <wp:extent cx="3743864" cy="3321848"/>
+            <wp:effectExtent l="0" t="0" r="9525" b="0"/>
             <wp:docPr id="5" name="Picture 5"/>
             <wp:cNvGraphicFramePr>
               <a:graphicFrameLocks xmlns:a="http://schemas.openxmlformats.org/drawingml/2006/main" noChangeAspect="1"/>
@@ -343,7 +346,7 @@
                   <pic:spPr>
                     <a:xfrm>
                       <a:off x="0" y="0"/>
-                      <a:ext cx="5788529" cy="5136034"/>
+                      <a:ext cx="3837753" cy="3405153"/>
                     </a:xfrm>
                     <a:prstGeom prst="rect">
                       <a:avLst/>
@@ -369,7 +372,7 @@
         </w:rPr>
         <w:lastRenderedPageBreak/>
         <w:drawing>
-          <wp:inline distT="0" distB="0" distL="0" distR="0" wp14:anchorId="730CBA13" wp14:editId="7A15D1C5">
+          <wp:inline distT="0" distB="0" distL="0" distR="0" wp14:anchorId="71FBBF94" wp14:editId="2D2F814C">
             <wp:extent cx="8863330" cy="2726690"/>
             <wp:effectExtent l="0" t="0" r="0" b="0"/>
             <wp:docPr id="6" name="Picture 6"/>
@@ -408,99 +411,134 @@
     <w:p>
       <w:pPr>
         <w:rPr>
-          <w:b/>
-          <w:sz w:val="44"/>
-          <w:szCs w:val="44"/>
-          <w:u w:val="single"/>
-        </w:rPr>
-      </w:pPr>
-    </w:p>
-    <w:p>
-      <w:pPr>
-        <w:rPr>
-          <w:b/>
-          <w:sz w:val="44"/>
-          <w:szCs w:val="44"/>
-          <w:u w:val="single"/>
-        </w:rPr>
-      </w:pPr>
-    </w:p>
-    <w:p>
-      <w:pPr>
-        <w:rPr>
-          <w:b/>
-          <w:sz w:val="44"/>
-          <w:szCs w:val="44"/>
-          <w:u w:val="single"/>
-        </w:rPr>
-      </w:pPr>
-    </w:p>
-    <w:p>
-      <w:pPr>
-        <w:rPr>
-          <w:b/>
-          <w:sz w:val="44"/>
-          <w:szCs w:val="44"/>
-          <w:u w:val="single"/>
-        </w:rPr>
-      </w:pPr>
-    </w:p>
-    <w:p>
-      <w:pPr>
-        <w:rPr>
-          <w:b/>
-          <w:sz w:val="44"/>
-          <w:szCs w:val="44"/>
-          <w:u w:val="single"/>
-        </w:rPr>
-      </w:pPr>
-    </w:p>
-    <w:p>
-      <w:pPr>
-        <w:rPr>
-          <w:b/>
-          <w:sz w:val="44"/>
-          <w:szCs w:val="44"/>
-          <w:u w:val="single"/>
-        </w:rPr>
-      </w:pPr>
-    </w:p>
-    <w:p>
-      <w:pPr>
-        <w:rPr>
-          <w:sz w:val="44"/>
-          <w:szCs w:val="44"/>
-        </w:rPr>
-      </w:pPr>
-      <w:r>
-        <w:rPr>
-          <w:b/>
-          <w:sz w:val="44"/>
-          <w:szCs w:val="44"/>
-          <w:u w:val="single"/>
-        </w:rPr>
-        <w:lastRenderedPageBreak/>
-        <w:t>Increment 4</w:t>
-      </w:r>
+          <w:sz w:val="44"/>
+          <w:szCs w:val="44"/>
+        </w:rPr>
+      </w:pPr>
+    </w:p>
+    <w:p>
+      <w:pPr>
+        <w:rPr>
+          <w:b/>
+          <w:sz w:val="44"/>
+          <w:szCs w:val="44"/>
+          <w:u w:val="single"/>
+        </w:rPr>
+      </w:pPr>
+    </w:p>
+    <w:p>
+      <w:pPr>
+        <w:rPr>
+          <w:b/>
+          <w:sz w:val="44"/>
+          <w:szCs w:val="44"/>
+          <w:u w:val="single"/>
+        </w:rPr>
+      </w:pPr>
+    </w:p>
+    <w:p>
+      <w:pPr>
+        <w:rPr>
+          <w:b/>
+          <w:sz w:val="44"/>
+          <w:szCs w:val="44"/>
+          <w:u w:val="single"/>
+        </w:rPr>
+      </w:pPr>
+    </w:p>
+    <w:p>
+      <w:pPr>
+        <w:rPr>
+          <w:b/>
+          <w:sz w:val="44"/>
+          <w:szCs w:val="44"/>
+          <w:u w:val="single"/>
+        </w:rPr>
+      </w:pPr>
+    </w:p>
+    <w:p>
+      <w:pPr>
+        <w:rPr>
+          <w:b/>
+          <w:sz w:val="44"/>
+          <w:szCs w:val="44"/>
+          <w:u w:val="single"/>
+        </w:rPr>
+      </w:pPr>
+    </w:p>
+    <w:p>
+      <w:pPr>
+        <w:rPr>
+          <w:b/>
+          <w:sz w:val="44"/>
+          <w:szCs w:val="44"/>
+          <w:u w:val="single"/>
+        </w:rPr>
+      </w:pPr>
+    </w:p>
+    <w:p>
+      <w:pPr>
+        <w:rPr>
+          <w:b/>
+          <w:sz w:val="44"/>
+          <w:szCs w:val="44"/>
+          <w:u w:val="single"/>
+        </w:rPr>
+      </w:pPr>
+      <w:r>
+        <w:rPr>
+          <w:b/>
+          <w:sz w:val="44"/>
+          <w:szCs w:val="44"/>
+          <w:u w:val="single"/>
+        </w:rPr>
+        <w:t>In</w:t>
+      </w:r>
+      <w:r>
+        <w:rPr>
+          <w:b/>
+          <w:sz w:val="44"/>
+          <w:szCs w:val="44"/>
+          <w:u w:val="single"/>
+        </w:rPr>
+        <w:t>cr</w:t>
+      </w:r>
+      <w:r>
+        <w:rPr>
+          <w:b/>
+          <w:sz w:val="44"/>
+          <w:szCs w:val="44"/>
+          <w:u w:val="single"/>
+        </w:rPr>
+        <w:t xml:space="preserve">ement </w:t>
+      </w:r>
+      <w:r>
+        <w:rPr>
+          <w:b/>
+          <w:sz w:val="44"/>
+          <w:szCs w:val="44"/>
+          <w:u w:val="single"/>
+        </w:rPr>
+        <w:t>4</w:t>
+      </w:r>
+    </w:p>
+    <w:p>
+      <w:pPr>
+        <w:rPr>
+          <w:sz w:val="44"/>
+          <w:szCs w:val="44"/>
+        </w:rPr>
+      </w:pPr>
       <w:bookmarkStart w:id="0" w:name="_GoBack"/>
-      <w:bookmarkEnd w:id="0"/>
-    </w:p>
-    <w:p>
-      <w:pPr>
-        <w:rPr>
-          <w:sz w:val="44"/>
-          <w:szCs w:val="44"/>
-        </w:rPr>
-      </w:pPr>
       <w:r>
         <w:rPr>
           <w:noProof/>
         </w:rPr>
         <w:drawing>
-          <wp:inline distT="0" distB="0" distL="0" distR="0" wp14:anchorId="657CD66E" wp14:editId="013B33F3">
-            <wp:extent cx="6514286" cy="2000000"/>
-            <wp:effectExtent l="0" t="0" r="1270" b="635"/>
-            <wp:docPr id="7" name="Picture 7"/>
+          <wp:inline distT="0" distB="0" distL="0" distR="0" wp14:anchorId="077B88C8" wp14:editId="38857DFE">
+            <wp:extent cx="5413989" cy="4374107"/>
+            <wp:effectExtent l="0" t="0" r="0" b="7620"/>
+            <wp:docPr id="12" name="Picture 12"/>
             <wp:cNvGraphicFramePr>
               <a:graphicFrameLocks xmlns:a="http://schemas.openxmlformats.org/drawingml/2006/main" noChangeAspect="1"/>
             </wp:cNvGraphicFramePr>
@@ -520,7 +558,7 @@
                   <pic:spPr>
                     <a:xfrm>
                       <a:off x="0" y="0"/>
-                      <a:ext cx="6514286" cy="2000000"/>
+                      <a:ext cx="5428462" cy="4385800"/>
                     </a:xfrm>
                     <a:prstGeom prst="rect">
                       <a:avLst/>
@@ -532,6 +570,15 @@
           </wp:inline>
         </w:drawing>
       </w:r>
+      <w:bookmarkEnd w:id="0"/>
+    </w:p>
+    <w:p>
+      <w:pPr>
+        <w:rPr>
+          <w:sz w:val="44"/>
+          <w:szCs w:val="44"/>
+        </w:rPr>
+      </w:pPr>
     </w:p>
     <w:p>
       <w:pPr>
@@ -545,10 +592,10 @@
           <w:noProof/>
         </w:rPr>
         <w:drawing>
-          <wp:inline distT="0" distB="0" distL="0" distR="0" wp14:anchorId="2D5E6E3D" wp14:editId="6C6EBB8B">
-            <wp:extent cx="8863330" cy="2941955"/>
+          <wp:inline distT="0" distB="0" distL="0" distR="0" wp14:anchorId="2FD8E41B" wp14:editId="47F60A25">
+            <wp:extent cx="8863330" cy="2655570"/>
             <wp:effectExtent l="0" t="0" r="0" b="0"/>
-            <wp:docPr id="8" name="Picture 8"/>
+            <wp:docPr id="11" name="Picture 11"/>
             <wp:cNvGraphicFramePr>
               <a:graphicFrameLocks xmlns:a="http://schemas.openxmlformats.org/drawingml/2006/main" noChangeAspect="1"/>
             </wp:cNvGraphicFramePr>
@@ -568,7 +615,7 @@
                   <pic:spPr>
                     <a:xfrm>
                       <a:off x="0" y="0"/>
-                      <a:ext cx="8863330" cy="2941955"/>
+                      <a:ext cx="8863330" cy="2655570"/>
                     </a:xfrm>
                     <a:prstGeom prst="rect">
                       <a:avLst/>
@@ -584,22 +631,84 @@
     <w:p>
       <w:pPr>
         <w:rPr>
-          <w:b/>
-          <w:bCs/>
-          <w:sz w:val="44"/>
-          <w:szCs w:val="44"/>
-          <w:u w:val="single"/>
-        </w:rPr>
-      </w:pPr>
-      <w:r>
-        <w:rPr>
-          <w:b/>
-          <w:bCs/>
-          <w:sz w:val="44"/>
-          <w:szCs w:val="44"/>
-          <w:u w:val="single"/>
-        </w:rPr>
-        <w:lastRenderedPageBreak/>
+          <w:sz w:val="44"/>
+          <w:szCs w:val="44"/>
+        </w:rPr>
+      </w:pPr>
+    </w:p>
+    <w:p>
+      <w:pPr>
+        <w:rPr>
+          <w:b/>
+          <w:bCs/>
+          <w:sz w:val="44"/>
+          <w:szCs w:val="44"/>
+          <w:u w:val="single"/>
+        </w:rPr>
+      </w:pPr>
+    </w:p>
+    <w:p>
+      <w:pPr>
+        <w:rPr>
+          <w:b/>
+          <w:bCs/>
+          <w:sz w:val="44"/>
+          <w:szCs w:val="44"/>
+          <w:u w:val="single"/>
+        </w:rPr>
+      </w:pPr>
+    </w:p>
+    <w:p>
+      <w:pPr>
+        <w:rPr>
+          <w:b/>
+          <w:bCs/>
+          <w:sz w:val="44"/>
+          <w:szCs w:val="44"/>
+          <w:u w:val="single"/>
+        </w:rPr>
+      </w:pPr>
+    </w:p>
+    <w:p>
+      <w:pPr>
+        <w:rPr>
+          <w:b/>
+          <w:bCs/>
+          <w:sz w:val="44"/>
+          <w:szCs w:val="44"/>
+          <w:u w:val="single"/>
+        </w:rPr>
+      </w:pPr>
+    </w:p>
+    <w:p>
+      <w:pPr>
+        <w:rPr>
+          <w:b/>
+          <w:bCs/>
+          <w:sz w:val="44"/>
+          <w:szCs w:val="44"/>
+          <w:u w:val="single"/>
+        </w:rPr>
+      </w:pPr>
+    </w:p>
+    <w:p>
+      <w:pPr>
+        <w:rPr>
+          <w:b/>
+          <w:bCs/>
+          <w:sz w:val="44"/>
+          <w:szCs w:val="44"/>
+          <w:u w:val="single"/>
+        </w:rPr>
+      </w:pPr>
+      <w:r>
+        <w:rPr>
+          <w:b/>
+          <w:bCs/>
+          <w:sz w:val="44"/>
+          <w:szCs w:val="44"/>
+          <w:u w:val="single"/>
+        </w:rPr>
         <w:t>Increment 5</w:t>
       </w:r>
     </w:p>
@@ -662,6 +771,7 @@
         <w:rPr>
           <w:noProof/>
         </w:rPr>
+        <w:lastRenderedPageBreak/>
         <w:drawing>
           <wp:inline distT="0" distB="0" distL="0" distR="0" wp14:anchorId="025279BE" wp14:editId="311517FC">
             <wp:extent cx="3380952" cy="1161905"/>

</xml_diff>

<commit_message>
Last increment done - finished
</commit_message>
<xml_diff>
--- a/Increments/Test Document.docx
+++ b/Increments/Test Document.docx
@@ -529,7 +529,6 @@
           <w:szCs w:val="44"/>
         </w:rPr>
       </w:pPr>
-      <w:bookmarkStart w:id="0" w:name="_GoBack"/>
       <w:r>
         <w:rPr>
           <w:noProof/>
@@ -570,7 +569,6 @@
           </wp:inline>
         </w:drawing>
       </w:r>
-      <w:bookmarkEnd w:id="0"/>
     </w:p>
     <w:p>
       <w:pPr>
@@ -806,6 +804,210 @@
               </a:graphicData>
             </a:graphic>
           </wp:inline>
+        </w:drawing>
+      </w:r>
+    </w:p>
+    <w:p>
+      <w:pPr>
+        <w:rPr>
+          <w:b/>
+          <w:bCs/>
+          <w:sz w:val="44"/>
+          <w:szCs w:val="44"/>
+          <w:u w:val="single"/>
+        </w:rPr>
+      </w:pPr>
+    </w:p>
+    <w:p>
+      <w:pPr>
+        <w:rPr>
+          <w:b/>
+          <w:bCs/>
+          <w:sz w:val="44"/>
+          <w:szCs w:val="44"/>
+          <w:u w:val="single"/>
+        </w:rPr>
+      </w:pPr>
+    </w:p>
+    <w:p>
+      <w:pPr>
+        <w:rPr>
+          <w:b/>
+          <w:bCs/>
+          <w:sz w:val="44"/>
+          <w:szCs w:val="44"/>
+          <w:u w:val="single"/>
+        </w:rPr>
+      </w:pPr>
+    </w:p>
+    <w:p>
+      <w:pPr>
+        <w:rPr>
+          <w:b/>
+          <w:bCs/>
+          <w:sz w:val="44"/>
+          <w:szCs w:val="44"/>
+          <w:u w:val="single"/>
+        </w:rPr>
+      </w:pPr>
+    </w:p>
+    <w:p>
+      <w:pPr>
+        <w:rPr>
+          <w:b/>
+          <w:bCs/>
+          <w:sz w:val="44"/>
+          <w:szCs w:val="44"/>
+          <w:u w:val="single"/>
+        </w:rPr>
+      </w:pPr>
+    </w:p>
+    <w:p>
+      <w:pPr>
+        <w:rPr>
+          <w:b/>
+          <w:bCs/>
+          <w:sz w:val="44"/>
+          <w:szCs w:val="44"/>
+          <w:u w:val="single"/>
+        </w:rPr>
+      </w:pPr>
+      <w:r>
+        <w:rPr>
+          <w:noProof/>
+        </w:rPr>
+        <w:lastRenderedPageBreak/>
+        <w:drawing>
+          <wp:anchor distT="0" distB="0" distL="114300" distR="114300" simplePos="0" relativeHeight="251659264" behindDoc="0" locked="0" layoutInCell="1" allowOverlap="1" wp14:anchorId="36EA82B5" wp14:editId="7E309CD4">
+            <wp:simplePos x="0" y="0"/>
+            <wp:positionH relativeFrom="page">
+              <wp:align>left</wp:align>
+            </wp:positionH>
+            <wp:positionV relativeFrom="paragraph">
+              <wp:posOffset>437515</wp:posOffset>
+            </wp:positionV>
+            <wp:extent cx="11753850" cy="2571750"/>
+            <wp:effectExtent l="0" t="0" r="0" b="0"/>
+            <wp:wrapSquare wrapText="bothSides"/>
+            <wp:docPr id="7" name="Picture 7"/>
+            <wp:cNvGraphicFramePr>
+              <a:graphicFrameLocks xmlns:a="http://schemas.openxmlformats.org/drawingml/2006/main" noChangeAspect="1"/>
+            </wp:cNvGraphicFramePr>
+            <a:graphic xmlns:a="http://schemas.openxmlformats.org/drawingml/2006/main">
+              <a:graphicData uri="http://schemas.openxmlformats.org/drawingml/2006/picture">
+                <pic:pic xmlns:pic="http://schemas.openxmlformats.org/drawingml/2006/picture">
+                  <pic:nvPicPr>
+                    <pic:cNvPr id="1" name=""/>
+                    <pic:cNvPicPr/>
+                  </pic:nvPicPr>
+                  <pic:blipFill>
+                    <a:blip r:embed="rId14">
+                      <a:extLst>
+                        <a:ext uri="{28A0092B-C50C-407E-A947-70E740481C1C}">
+                          <a14:useLocalDpi xmlns:a14="http://schemas.microsoft.com/office/drawing/2010/main" val="0"/>
+                        </a:ext>
+                      </a:extLst>
+                    </a:blip>
+                    <a:stretch>
+                      <a:fillRect/>
+                    </a:stretch>
+                  </pic:blipFill>
+                  <pic:spPr>
+                    <a:xfrm>
+                      <a:off x="0" y="0"/>
+                      <a:ext cx="11758138" cy="2572672"/>
+                    </a:xfrm>
+                    <a:prstGeom prst="rect">
+                      <a:avLst/>
+                    </a:prstGeom>
+                  </pic:spPr>
+                </pic:pic>
+              </a:graphicData>
+            </a:graphic>
+            <wp14:sizeRelH relativeFrom="margin">
+              <wp14:pctWidth>0</wp14:pctWidth>
+            </wp14:sizeRelH>
+            <wp14:sizeRelV relativeFrom="margin">
+              <wp14:pctHeight>0</wp14:pctHeight>
+            </wp14:sizeRelV>
+          </wp:anchor>
+        </w:drawing>
+      </w:r>
+      <w:r>
+        <w:rPr>
+          <w:b/>
+          <w:bCs/>
+          <w:sz w:val="44"/>
+          <w:szCs w:val="44"/>
+          <w:u w:val="single"/>
+        </w:rPr>
+        <w:t>Persist restaurant collection to a file</w:t>
+      </w:r>
+    </w:p>
+    <w:p>
+      <w:pPr>
+        <w:rPr>
+          <w:b/>
+          <w:bCs/>
+          <w:sz w:val="44"/>
+          <w:szCs w:val="44"/>
+          <w:u w:val="single"/>
+        </w:rPr>
+      </w:pPr>
+      <w:bookmarkStart w:id="0" w:name="_GoBack"/>
+      <w:bookmarkEnd w:id="0"/>
+      <w:r>
+        <w:rPr>
+          <w:noProof/>
+        </w:rPr>
+        <w:drawing>
+          <wp:anchor distT="0" distB="0" distL="114300" distR="114300" simplePos="0" relativeHeight="251660288" behindDoc="0" locked="0" layoutInCell="1" allowOverlap="1" wp14:anchorId="2B9D3869" wp14:editId="02B10A94">
+            <wp:simplePos x="0" y="0"/>
+            <wp:positionH relativeFrom="column">
+              <wp:posOffset>2505075</wp:posOffset>
+            </wp:positionH>
+            <wp:positionV relativeFrom="paragraph">
+              <wp:posOffset>2400935</wp:posOffset>
+            </wp:positionV>
+            <wp:extent cx="2714286" cy="2857143"/>
+            <wp:effectExtent l="0" t="0" r="0" b="635"/>
+            <wp:wrapSquare wrapText="bothSides"/>
+            <wp:docPr id="8" name="Picture 8"/>
+            <wp:cNvGraphicFramePr>
+              <a:graphicFrameLocks xmlns:a="http://schemas.openxmlformats.org/drawingml/2006/main" noChangeAspect="1"/>
+            </wp:cNvGraphicFramePr>
+            <a:graphic xmlns:a="http://schemas.openxmlformats.org/drawingml/2006/main">
+              <a:graphicData uri="http://schemas.openxmlformats.org/drawingml/2006/picture">
+                <pic:pic xmlns:pic="http://schemas.openxmlformats.org/drawingml/2006/picture">
+                  <pic:nvPicPr>
+                    <pic:cNvPr id="1" name=""/>
+                    <pic:cNvPicPr/>
+                  </pic:nvPicPr>
+                  <pic:blipFill>
+                    <a:blip r:embed="rId15">
+                      <a:extLst>
+                        <a:ext uri="{28A0092B-C50C-407E-A947-70E740481C1C}">
+                          <a14:useLocalDpi xmlns:a14="http://schemas.microsoft.com/office/drawing/2010/main" val="0"/>
+                        </a:ext>
+                      </a:extLst>
+                    </a:blip>
+                    <a:stretch>
+                      <a:fillRect/>
+                    </a:stretch>
+                  </pic:blipFill>
+                  <pic:spPr>
+                    <a:xfrm>
+                      <a:off x="0" y="0"/>
+                      <a:ext cx="2714286" cy="2857143"/>
+                    </a:xfrm>
+                    <a:prstGeom prst="rect">
+                      <a:avLst/>
+                    </a:prstGeom>
+                  </pic:spPr>
+                </pic:pic>
+              </a:graphicData>
+            </a:graphic>
+          </wp:anchor>
         </w:drawing>
       </w:r>
     </w:p>

</xml_diff>